<commit_message>
pruebas en la master
</commit_message>
<xml_diff>
--- a/pruebas de word.docx
+++ b/pruebas de word.docx
@@ -12,7 +12,32 @@
         <w:rPr>
           <w:lang w:val="es-ES"/>
         </w:rPr>
-        <w:t>Pruebas del archivo de word</w:t>
+        <w:t xml:space="preserve">Pruebas del archivo de </w:t>
+      </w:r>
+      <w:r>
+        <w:rPr>
+          <w:lang w:val="es-ES"/>
+        </w:rPr>
+        <w:t>Word</w:t>
+      </w:r>
+    </w:p>
+    <w:p>
+      <w:pPr>
+        <w:rPr>
+          <w:lang w:val="es-ES"/>
+        </w:rPr>
+      </w:pPr>
+      <w:r>
+        <w:rPr>
+          <w:lang w:val="es-ES"/>
+        </w:rPr>
+        <w:t xml:space="preserve">Pruebas en el archivo Word pero en </w:t>
+      </w:r>
+      <w:r>
+        <w:rPr>
+          <w:lang w:val="es-ES"/>
+        </w:rPr>
+        <w:t>master</w:t>
       </w:r>
       <w:bookmarkStart w:id="0" w:name="_GoBack"/>
       <w:bookmarkEnd w:id="0"/>

</xml_diff>